<commit_message>
modified 1st time the test file.docx
</commit_message>
<xml_diff>
--- a/file.docx
+++ b/file.docx
@@ -6,11 +6,16 @@
       <w:r>
         <w:t xml:space="preserve">Test </w:t>
       </w:r>
-      <w:bookmarkStart w:id="0" w:name="_GoBack"/>
-      <w:bookmarkEnd w:id="0"/>
       <w:r>
         <w:t>file</w:t>
       </w:r>
+    </w:p>
+    <w:p>
+      <w:r>
+        <w:t>Modified 1st</w:t>
+      </w:r>
+      <w:bookmarkStart w:id="0" w:name="_GoBack"/>
+      <w:bookmarkEnd w:id="0"/>
     </w:p>
     <w:sectPr>
       <w:pgSz w:w="12240" w:h="15840"/>

</xml_diff>